<commit_message>
count all appointments in admin
</commit_message>
<xml_diff>
--- a/docs/Appointment-System-1.docx
+++ b/docs/Appointment-System-1.docx
@@ -17,6 +17,15 @@
         </w:rPr>
         <w:t>Appointment Module</w:t>
       </w:r>
+      <w:r>
+        <w:rPr>
+          <w:b/>
+          <w:sz w:val="28"/>
+        </w:rPr>
+        <w:t xml:space="preserve"> (done)</w:t>
+      </w:r>
+      <w:bookmarkStart w:id="0" w:name="_GoBack"/>
+      <w:bookmarkEnd w:id="0"/>
     </w:p>
     <w:p>
       <w:pPr>
@@ -79,6 +88,12 @@
           <w:b/>
         </w:rPr>
         <w:t xml:space="preserve">Patient page </w:t>
+      </w:r>
+      <w:r>
+        <w:rPr>
+          <w:b/>
+        </w:rPr>
+        <w:t>(done)</w:t>
       </w:r>
       <w:r>
         <w:br/>
@@ -129,6 +144,12 @@
           <w:b/>
         </w:rPr>
         <w:t xml:space="preserve">Doctor page </w:t>
+      </w:r>
+      <w:r>
+        <w:rPr>
+          <w:b/>
+        </w:rPr>
+        <w:t xml:space="preserve"> </w:t>
       </w:r>
     </w:p>
     <w:p>
@@ -1468,8 +1489,6 @@
         </w:rPr>
         <w:t xml:space="preserve"> (done)</w:t>
       </w:r>
-      <w:bookmarkStart w:id="0" w:name="_GoBack"/>
-      <w:bookmarkEnd w:id="0"/>
     </w:p>
     <w:p>
       <w:pPr>

</xml_diff>

<commit_message>
doctor upload and download module
</commit_message>
<xml_diff>
--- a/docs/Appointment-System-1.docx
+++ b/docs/Appointment-System-1.docx
@@ -372,1213 +372,1221 @@
         </w:rPr>
         <w:t xml:space="preserve"> (done)</w:t>
       </w:r>
+    </w:p>
+    <w:p>
+      <w:pPr>
+        <w:pStyle w:val="NoSpacing"/>
+        <w:rPr>
+          <w:b/>
+        </w:rPr>
+      </w:pPr>
+      <w:r>
+        <w:rPr>
+          <w:b/>
+        </w:rPr>
+        <w:t xml:space="preserve">Patient page </w:t>
+      </w:r>
+    </w:p>
+    <w:p>
+      <w:pPr>
+        <w:pStyle w:val="NoSpacing"/>
+      </w:pPr>
+      <w:r>
+        <w:tab/>
+        <w:t xml:space="preserve">      -can view the payment he/she made</w:t>
+      </w:r>
+    </w:p>
+    <w:p>
+      <w:pPr>
+        <w:pStyle w:val="NoSpacing"/>
+      </w:pPr>
+    </w:p>
+    <w:p>
+      <w:pPr>
+        <w:pStyle w:val="NoSpacing"/>
+        <w:rPr>
+          <w:b/>
+        </w:rPr>
+      </w:pPr>
+      <w:r>
+        <w:rPr>
+          <w:b/>
+        </w:rPr>
+        <w:t>Doctor page</w:t>
+      </w:r>
+    </w:p>
+    <w:p>
+      <w:pPr>
+        <w:pStyle w:val="NoSpacing"/>
+      </w:pPr>
+      <w:r>
+        <w:t xml:space="preserve">                    -type the amount medical procedure</w:t>
+      </w:r>
+    </w:p>
+    <w:p>
+      <w:pPr>
+        <w:pStyle w:val="NoSpacing"/>
+      </w:pPr>
+    </w:p>
+    <w:p>
+      <w:pPr>
+        <w:pStyle w:val="NoSpacing"/>
+      </w:pPr>
+    </w:p>
+    <w:p>
+      <w:pPr>
+        <w:pStyle w:val="NoSpacing"/>
+      </w:pPr>
+    </w:p>
+    <w:p>
+      <w:pPr>
+        <w:pStyle w:val="NoSpacing"/>
+      </w:pPr>
+    </w:p>
+    <w:p>
+      <w:pPr>
+        <w:pStyle w:val="NoSpacing"/>
+      </w:pPr>
+    </w:p>
+    <w:p>
+      <w:pPr>
+        <w:pStyle w:val="NoSpacing"/>
+        <w:rPr>
+          <w:sz w:val="28"/>
+          <w:szCs w:val="28"/>
+        </w:rPr>
+      </w:pPr>
+      <w:r>
+        <w:rPr>
+          <w:b/>
+          <w:sz w:val="28"/>
+          <w:szCs w:val="28"/>
+        </w:rPr>
+        <w:lastRenderedPageBreak/>
+        <w:t>Add doctor account</w:t>
+      </w:r>
+      <w:r>
+        <w:rPr>
+          <w:b/>
+          <w:sz w:val="28"/>
+          <w:szCs w:val="28"/>
+        </w:rPr>
+        <w:t xml:space="preserve"> </w:t>
+      </w:r>
+      <w:r>
+        <w:rPr>
+          <w:b/>
+          <w:sz w:val="28"/>
+          <w:szCs w:val="28"/>
+        </w:rPr>
+        <w:t>(done)</w:t>
+      </w:r>
+    </w:p>
+    <w:p>
+      <w:pPr>
+        <w:pStyle w:val="NoSpacing"/>
+      </w:pPr>
+      <w:r>
+        <w:rPr>
+          <w:b/>
+        </w:rPr>
+        <w:t>Admin Page</w:t>
+      </w:r>
+      <w:r>
+        <w:br/>
+        <w:t xml:space="preserve">                   Last Name</w:t>
+      </w:r>
+    </w:p>
+    <w:p>
+      <w:pPr>
+        <w:pStyle w:val="NoSpacing"/>
+      </w:pPr>
+      <w:r>
+        <w:t xml:space="preserve">                   First Name</w:t>
+      </w:r>
+      <w:r>
+        <w:tab/>
+      </w:r>
+    </w:p>
+    <w:p>
+      <w:pPr>
+        <w:pStyle w:val="NoSpacing"/>
+      </w:pPr>
+      <w:r>
+        <w:t xml:space="preserve">                   Middle Name</w:t>
+      </w:r>
+      <w:r>
+        <w:tab/>
+      </w:r>
+    </w:p>
+    <w:p>
+      <w:pPr>
+        <w:pStyle w:val="NoSpacing"/>
+      </w:pPr>
+      <w:r>
+        <w:t xml:space="preserve">                   Suffix Name</w:t>
+      </w:r>
+      <w:r>
+        <w:tab/>
+      </w:r>
+    </w:p>
+    <w:p>
+      <w:pPr>
+        <w:pStyle w:val="NoSpacing"/>
+      </w:pPr>
+      <w:r>
+        <w:t xml:space="preserve">                   </w:t>
+      </w:r>
+      <w:r>
+        <w:t>Gender</w:t>
+      </w:r>
+      <w:r>
+        <w:tab/>
+      </w:r>
+    </w:p>
+    <w:p>
+      <w:pPr>
+        <w:pStyle w:val="NoSpacing"/>
+      </w:pPr>
+      <w:r>
+        <w:t xml:space="preserve">                   Year of Service</w:t>
+      </w:r>
+    </w:p>
+    <w:p>
+      <w:pPr>
+        <w:pStyle w:val="NoSpacing"/>
+      </w:pPr>
+      <w:r>
+        <w:t xml:space="preserve">                   Contact Number</w:t>
+      </w:r>
+      <w:r>
+        <w:tab/>
+      </w:r>
+    </w:p>
+    <w:p>
+      <w:pPr>
+        <w:pStyle w:val="NoSpacing"/>
+      </w:pPr>
+      <w:r>
+        <w:t xml:space="preserve">                   Email</w:t>
+      </w:r>
+      <w:r>
+        <w:br/>
+        <w:t xml:space="preserve">                   Status : for example resident doctor</w:t>
+      </w:r>
+      <w:r>
+        <w:br/>
+      </w:r>
+      <w:r>
+        <w:tab/>
+        <w:t xml:space="preserve">    </w:t>
+      </w:r>
+      <w:r>
+        <w:t>Specialization (Dropdown)</w:t>
+      </w:r>
+    </w:p>
+    <w:p>
+      <w:pPr>
+        <w:pStyle w:val="NoSpacing"/>
+      </w:pPr>
+      <w:r>
+        <w:t xml:space="preserve">                  Availability</w:t>
+      </w:r>
+      <w:r>
+        <w:br/>
+        <w:t xml:space="preserve">                  Username</w:t>
+      </w:r>
+      <w:r>
+        <w:br/>
+        <w:t xml:space="preserve">                  Password</w:t>
+      </w:r>
+    </w:p>
+    <w:p>
+      <w:pPr>
+        <w:pStyle w:val="NoSpacing"/>
+      </w:pPr>
+    </w:p>
+    <w:p>
+      <w:pPr>
+        <w:pStyle w:val="NoSpacing"/>
+      </w:pPr>
+      <w:r>
+        <w:t>List of Specialization</w:t>
+      </w:r>
+      <w:r>
+        <w:t xml:space="preserve"> </w:t>
+      </w:r>
+      <w:r>
+        <w:rPr>
+          <w:b/>
+        </w:rPr>
+        <w:t>(done)</w:t>
+      </w:r>
+    </w:p>
+    <w:p>
+      <w:pPr>
+        <w:pStyle w:val="NoSpacing"/>
+      </w:pPr>
+    </w:p>
+    <w:p>
+      <w:pPr>
+        <w:pStyle w:val="NoSpacing"/>
+      </w:pPr>
+      <w:r>
+        <w:t>-adult pulmonary medicine</w:t>
+      </w:r>
+      <w:r>
+        <w:tab/>
+      </w:r>
+      <w:r>
+        <w:tab/>
+      </w:r>
+      <w:r>
+        <w:tab/>
+        <w:t>-obstetrics gynecology</w:t>
+      </w:r>
+      <w:r>
+        <w:tab/>
+      </w:r>
+      <w:r>
+        <w:tab/>
+      </w:r>
+    </w:p>
+    <w:p>
+      <w:pPr>
+        <w:pStyle w:val="NoSpacing"/>
+      </w:pPr>
+      <w:r>
+        <w:t>-allergology immunology</w:t>
+      </w:r>
+      <w:r>
+        <w:tab/>
+      </w:r>
+      <w:r>
+        <w:tab/>
+      </w:r>
+      <w:r>
+        <w:tab/>
+        <w:t>-oncology</w:t>
+      </w:r>
+      <w:r>
+        <w:tab/>
+      </w:r>
+      <w:r>
+        <w:tab/>
+      </w:r>
+      <w:r>
+        <w:tab/>
+      </w:r>
+      <w:r>
+        <w:tab/>
+      </w:r>
+    </w:p>
+    <w:p>
+      <w:pPr>
+        <w:pStyle w:val="NoSpacing"/>
+      </w:pPr>
+      <w:r>
+        <w:t>-anatomic pathology</w:t>
+      </w:r>
+      <w:r>
+        <w:tab/>
+      </w:r>
+      <w:r>
+        <w:tab/>
+      </w:r>
+      <w:r>
+        <w:tab/>
+      </w:r>
+      <w:r>
+        <w:tab/>
+        <w:t>-ophthalmology</w:t>
+      </w:r>
+      <w:r>
+        <w:tab/>
+      </w:r>
+      <w:r>
+        <w:tab/>
+      </w:r>
+      <w:r>
+        <w:tab/>
+      </w:r>
+      <w:r>
+        <w:tab/>
+      </w:r>
+    </w:p>
+    <w:p>
+      <w:pPr>
+        <w:pStyle w:val="NoSpacing"/>
+      </w:pPr>
+      <w:r>
+        <w:t>-anesthesiology</w:t>
+      </w:r>
+      <w:r>
+        <w:tab/>
+      </w:r>
+      <w:r>
+        <w:tab/>
+      </w:r>
+      <w:r>
+        <w:tab/>
+      </w:r>
+      <w:r>
+        <w:tab/>
+      </w:r>
+      <w:r>
+        <w:tab/>
+        <w:t>-organ transplant</w:t>
+      </w:r>
+      <w:r>
+        <w:tab/>
+      </w:r>
+      <w:r>
+        <w:tab/>
+      </w:r>
+      <w:r>
+        <w:tab/>
+      </w:r>
+      <w:r>
+        <w:tab/>
+      </w:r>
+      <w:r>
+        <w:tab/>
+      </w:r>
+    </w:p>
+    <w:p>
+      <w:pPr>
+        <w:pStyle w:val="NoSpacing"/>
+      </w:pPr>
+      <w:r>
+        <w:t>-cardiology</w:t>
+      </w:r>
+      <w:r>
+        <w:tab/>
+      </w:r>
+      <w:r>
+        <w:tab/>
+      </w:r>
+      <w:r>
+        <w:tab/>
+      </w:r>
+      <w:r>
+        <w:tab/>
+      </w:r>
+      <w:r>
+        <w:tab/>
+        <w:t>-orthopedic surgery</w:t>
+      </w:r>
+      <w:r>
+        <w:tab/>
+      </w:r>
+      <w:r>
+        <w:tab/>
+      </w:r>
+      <w:r>
+        <w:tab/>
+      </w:r>
+      <w:r>
+        <w:tab/>
+      </w:r>
+      <w:r>
+        <w:tab/>
+      </w:r>
+    </w:p>
+    <w:p>
+      <w:pPr>
+        <w:pStyle w:val="NoSpacing"/>
+      </w:pPr>
+      <w:r>
+        <w:t>-clinical epidemiology</w:t>
+      </w:r>
+      <w:r>
+        <w:tab/>
+      </w:r>
+      <w:r>
+        <w:tab/>
+      </w:r>
+      <w:r>
+        <w:tab/>
+      </w:r>
+      <w:r>
+        <w:tab/>
+      </w:r>
+      <w:r>
+        <w:t>-otorhinolaryngology</w:t>
+      </w:r>
+      <w:r>
+        <w:tab/>
+      </w:r>
+      <w:r>
+        <w:tab/>
+      </w:r>
+      <w:r>
+        <w:tab/>
+      </w:r>
+      <w:r>
+        <w:tab/>
+      </w:r>
+      <w:r>
+        <w:tab/>
+      </w:r>
+    </w:p>
+    <w:p>
+      <w:pPr>
+        <w:pStyle w:val="NoSpacing"/>
+      </w:pPr>
+      <w:r>
+        <w:t>-clinical nutrition</w:t>
+      </w:r>
+      <w:r>
+        <w:tab/>
+      </w:r>
+      <w:r>
+        <w:tab/>
+      </w:r>
+      <w:r>
+        <w:tab/>
+      </w:r>
+      <w:r>
+        <w:tab/>
+        <w:t>-otorhinolaryngology and head and neck surgery</w:t>
+      </w:r>
+      <w:r>
+        <w:tab/>
+      </w:r>
+    </w:p>
+    <w:p>
+      <w:pPr>
+        <w:pStyle w:val="NoSpacing"/>
+      </w:pPr>
+      <w:r>
+        <w:t>-clinical pathology</w:t>
+      </w:r>
+      <w:r>
+        <w:tab/>
+      </w:r>
+      <w:r>
+        <w:tab/>
+      </w:r>
+      <w:r>
+        <w:tab/>
+      </w:r>
+      <w:r>
+        <w:tab/>
+        <w:t>-pain management</w:t>
+      </w:r>
+      <w:r>
+        <w:tab/>
+      </w:r>
+      <w:r>
+        <w:tab/>
+      </w:r>
+      <w:r>
+        <w:tab/>
+      </w:r>
+      <w:r>
+        <w:tab/>
+      </w:r>
+      <w:r>
+        <w:tab/>
+      </w:r>
+    </w:p>
+    <w:p>
+      <w:pPr>
+        <w:pStyle w:val="NoSpacing"/>
+      </w:pPr>
+      <w:r>
+        <w:t>-clinical quality improvement</w:t>
+      </w:r>
+      <w:r>
+        <w:tab/>
+      </w:r>
+      <w:r>
+        <w:tab/>
+      </w:r>
+      <w:r>
+        <w:tab/>
+        <w:t>-paramedical</w:t>
+      </w:r>
+      <w:r>
+        <w:tab/>
+      </w:r>
+      <w:r>
+        <w:tab/>
+      </w:r>
+      <w:r>
+        <w:tab/>
+      </w:r>
+      <w:r>
+        <w:tab/>
+      </w:r>
+      <w:r>
+        <w:tab/>
+      </w:r>
+    </w:p>
+    <w:p>
+      <w:pPr>
+        <w:pStyle w:val="NoSpacing"/>
+      </w:pPr>
+      <w:r>
+        <w:t>-complementary medicine</w:t>
+      </w:r>
+      <w:r>
+        <w:tab/>
+      </w:r>
+      <w:r>
+        <w:tab/>
+      </w:r>
+      <w:r>
+        <w:tab/>
+        <w:t>-pathology</w:t>
+      </w:r>
+      <w:r>
+        <w:tab/>
+      </w:r>
+      <w:r>
+        <w:tab/>
+      </w:r>
+      <w:r>
+        <w:tab/>
+      </w:r>
+      <w:r>
+        <w:tab/>
+      </w:r>
+    </w:p>
+    <w:p>
+      <w:pPr>
+        <w:pStyle w:val="NoSpacing"/>
+      </w:pPr>
+      <w:r>
+        <w:t>-critical care</w:t>
+      </w:r>
+      <w:r>
+        <w:tab/>
+      </w:r>
+      <w:r>
+        <w:tab/>
+      </w:r>
+      <w:r>
+        <w:tab/>
+      </w:r>
+      <w:r>
+        <w:tab/>
+      </w:r>
+      <w:r>
+        <w:tab/>
+      </w:r>
+      <w:r>
+        <w:t>-pediatrics</w:t>
+      </w:r>
+      <w:r>
+        <w:tab/>
+      </w:r>
+      <w:r>
+        <w:tab/>
+      </w:r>
+      <w:r>
+        <w:tab/>
+      </w:r>
+      <w:r>
+        <w:tab/>
+      </w:r>
+      <w:r>
+        <w:tab/>
+      </w:r>
+    </w:p>
+    <w:p>
+      <w:pPr>
+        <w:pStyle w:val="NoSpacing"/>
+      </w:pPr>
+      <w:r>
+        <w:t>-dentistry &amp; oral surgery</w:t>
+      </w:r>
+      <w:r>
+        <w:tab/>
+      </w:r>
+      <w:r>
+        <w:tab/>
+      </w:r>
+      <w:r>
+        <w:tab/>
+        <w:t>-nuclear medicine</w:t>
+      </w:r>
+      <w:r>
+        <w:tab/>
+      </w:r>
+      <w:r>
+        <w:tab/>
+      </w:r>
+      <w:r>
+        <w:tab/>
+      </w:r>
+      <w:r>
+        <w:tab/>
+      </w:r>
+      <w:r>
+        <w:tab/>
+      </w:r>
+    </w:p>
+    <w:p>
+      <w:pPr>
+        <w:pStyle w:val="NoSpacing"/>
+      </w:pPr>
+      <w:r>
+        <w:t>-dermatology</w:t>
+      </w:r>
+      <w:r>
+        <w:tab/>
+      </w:r>
+      <w:r>
+        <w:tab/>
+      </w:r>
+      <w:r>
+        <w:tab/>
+      </w:r>
+      <w:r>
+        <w:tab/>
+      </w:r>
+      <w:r>
+        <w:tab/>
+      </w:r>
+      <w:r>
+        <w:t>-plastic &amp; reconstructive surgery</w:t>
+      </w:r>
+      <w:r>
+        <w:tab/>
+      </w:r>
+      <w:r>
+        <w:tab/>
+      </w:r>
+      <w:r>
+        <w:tab/>
+      </w:r>
+    </w:p>
+    <w:p>
+      <w:pPr>
+        <w:pStyle w:val="NoSpacing"/>
+      </w:pPr>
+      <w:r>
+        <w:t>-emergency medicine</w:t>
+      </w:r>
+      <w:r>
+        <w:tab/>
+      </w:r>
+      <w:r>
+        <w:tab/>
+      </w:r>
+      <w:r>
+        <w:tab/>
+      </w:r>
+      <w:r>
+        <w:tab/>
+      </w:r>
+      <w:r>
+        <w:t>-physical medicine and rehabilitation</w:t>
+      </w:r>
+    </w:p>
+    <w:p>
+      <w:pPr>
+        <w:pStyle w:val="NoSpacing"/>
+      </w:pPr>
+      <w:r>
+        <w:t>-endocrinology</w:t>
+      </w:r>
+      <w:r>
+        <w:tab/>
+      </w:r>
+      <w:r>
+        <w:tab/>
+      </w:r>
+      <w:r>
+        <w:tab/>
+      </w:r>
+      <w:r>
+        <w:tab/>
+      </w:r>
+      <w:r>
+        <w:tab/>
+      </w:r>
+      <w:r>
+        <w:t>-psychology</w:t>
+      </w:r>
+    </w:p>
+    <w:p>
+      <w:pPr>
+        <w:pStyle w:val="NoSpacing"/>
+      </w:pPr>
+      <w:r>
+        <w:t>-gastroenterology</w:t>
+      </w:r>
+      <w:r>
+        <w:tab/>
+      </w:r>
+      <w:r>
+        <w:tab/>
+      </w:r>
+      <w:r>
+        <w:tab/>
+      </w:r>
+      <w:r>
+        <w:tab/>
+      </w:r>
+      <w:r>
+        <w:t>-pulmonary medicine</w:t>
+      </w:r>
+    </w:p>
+    <w:p>
+      <w:pPr>
+        <w:pStyle w:val="NoSpacing"/>
+      </w:pPr>
+      <w:r>
+        <w:t>-geriatic medicine</w:t>
+      </w:r>
+      <w:r>
+        <w:tab/>
+      </w:r>
+      <w:r>
+        <w:tab/>
+      </w:r>
+      <w:r>
+        <w:tab/>
+      </w:r>
+      <w:r>
+        <w:tab/>
+      </w:r>
+      <w:r>
+        <w:t>-radiation oncology</w:t>
+      </w:r>
+    </w:p>
+    <w:p>
+      <w:pPr>
+        <w:pStyle w:val="NoSpacing"/>
+      </w:pPr>
+      <w:r>
+        <w:t>-hematology</w:t>
+      </w:r>
+      <w:r>
+        <w:tab/>
+      </w:r>
+      <w:r>
+        <w:tab/>
+      </w:r>
+      <w:r>
+        <w:tab/>
+      </w:r>
+      <w:r>
+        <w:tab/>
+      </w:r>
+      <w:r>
+        <w:tab/>
+      </w:r>
+      <w:r>
+        <w:t>-radiology</w:t>
+      </w:r>
+    </w:p>
+    <w:p>
+      <w:pPr>
+        <w:pStyle w:val="NoSpacing"/>
+      </w:pPr>
+      <w:r>
+        <w:t>-hyperbaric oxygen therapy</w:t>
+      </w:r>
+      <w:r>
+        <w:tab/>
+      </w:r>
+      <w:r>
+        <w:tab/>
+      </w:r>
+      <w:r>
+        <w:tab/>
+      </w:r>
+      <w:r>
+        <w:t>-rheumatology</w:t>
+      </w:r>
+    </w:p>
+    <w:p>
+      <w:pPr>
+        <w:pStyle w:val="NoSpacing"/>
+      </w:pPr>
+      <w:r>
+        <w:t>-infectious disease and tropical medicine</w:t>
+      </w:r>
+      <w:r>
+        <w:tab/>
+      </w:r>
+      <w:r>
+        <w:t>-surgery</w:t>
+      </w:r>
+    </w:p>
+    <w:p>
+      <w:pPr>
+        <w:pStyle w:val="NoSpacing"/>
+      </w:pPr>
+      <w:r>
+        <w:t>-internal medicine</w:t>
+      </w:r>
+      <w:r>
+        <w:tab/>
+      </w:r>
+      <w:r>
+        <w:tab/>
+      </w:r>
+      <w:r>
+        <w:tab/>
+      </w:r>
+      <w:r>
+        <w:tab/>
+      </w:r>
+      <w:r>
+        <w:t>-toxicology</w:t>
+      </w:r>
+    </w:p>
+    <w:p>
+      <w:pPr>
+        <w:pStyle w:val="NoSpacing"/>
+      </w:pPr>
+      <w:r>
+        <w:t>-legal medicine and jurisprudence</w:t>
+      </w:r>
+      <w:r>
+        <w:tab/>
+      </w:r>
+      <w:r>
+        <w:tab/>
+      </w:r>
+      <w:r>
+        <w:t>-urology</w:t>
+      </w:r>
+    </w:p>
+    <w:p>
+      <w:pPr>
+        <w:pStyle w:val="NoSpacing"/>
+      </w:pPr>
+      <w:r>
+        <w:t>-medical oncology</w:t>
+      </w:r>
+      <w:r>
+        <w:tab/>
+      </w:r>
+      <w:r>
+        <w:tab/>
+      </w:r>
+      <w:r>
+        <w:tab/>
+      </w:r>
+      <w:r>
+        <w:tab/>
+      </w:r>
+      <w:r>
+        <w:t>-vascular medicine</w:t>
+      </w:r>
+    </w:p>
+    <w:p>
+      <w:pPr>
+        <w:pStyle w:val="NoSpacing"/>
+      </w:pPr>
+      <w:r>
+        <w:t>-nephrology</w:t>
+      </w:r>
+      <w:r>
+        <w:tab/>
+      </w:r>
+    </w:p>
+    <w:p>
+      <w:pPr>
+        <w:pStyle w:val="NoSpacing"/>
+      </w:pPr>
+      <w:r>
+        <w:t>-neurology</w:t>
+      </w:r>
+    </w:p>
+    <w:p>
+      <w:pPr>
+        <w:pStyle w:val="NoSpacing"/>
+      </w:pPr>
+      <w:r>
+        <w:t>-neurosciences</w:t>
+      </w:r>
+      <w:r>
+        <w:tab/>
+      </w:r>
+    </w:p>
+    <w:p>
+      <w:pPr>
+        <w:pStyle w:val="NoSpacing"/>
+      </w:pPr>
+      <w:r>
+        <w:t>-neurosurgery</w:t>
+      </w:r>
+      <w:r>
+        <w:tab/>
+      </w:r>
+    </w:p>
+    <w:p>
+      <w:pPr>
+        <w:pStyle w:val="NoSpacing"/>
+      </w:pPr>
+      <w:r>
+        <w:t>-psychiatry</w:t>
+      </w:r>
+    </w:p>
+    <w:p>
+      <w:pPr>
+        <w:pStyle w:val="NoSpacing"/>
+      </w:pPr>
+      <w:r>
+        <w:rPr>
+          <w:b/>
+          <w:sz w:val="28"/>
+          <w:szCs w:val="28"/>
+        </w:rPr>
+        <w:lastRenderedPageBreak/>
+        <w:t>Statistic Module</w:t>
+      </w:r>
+      <w:r>
+        <w:rPr>
+          <w:b/>
+          <w:sz w:val="28"/>
+          <w:szCs w:val="28"/>
+        </w:rPr>
+        <w:t xml:space="preserve"> (done)</w:t>
+      </w:r>
+      <w:r>
+        <w:br/>
+      </w:r>
+      <w:r>
+        <w:rPr>
+          <w:b/>
+        </w:rPr>
+        <w:t>Admin page only</w:t>
+      </w:r>
+      <w:r>
+        <w:br/>
+        <w:t xml:space="preserve">               - Count number of appointments</w:t>
+      </w:r>
+      <w:r>
+        <w:br/>
+      </w:r>
+      <w:r>
+        <w:tab/>
+        <w:t>- Count number of cancelation</w:t>
+      </w:r>
+      <w:r>
+        <w:br/>
+      </w:r>
+      <w:r>
+        <w:tab/>
+        <w:t>- Count number of decline</w:t>
+      </w:r>
+    </w:p>
+    <w:p>
+      <w:pPr>
+        <w:pStyle w:val="NoSpacing"/>
+        <w:rPr>
+          <w:sz w:val="28"/>
+          <w:szCs w:val="28"/>
+        </w:rPr>
+      </w:pPr>
+    </w:p>
+    <w:p>
+      <w:pPr>
+        <w:pStyle w:val="NoSpacing"/>
+        <w:rPr>
+          <w:b/>
+          <w:sz w:val="28"/>
+          <w:szCs w:val="28"/>
+        </w:rPr>
+      </w:pPr>
+      <w:r>
+        <w:rPr>
+          <w:b/>
+          <w:sz w:val="28"/>
+          <w:szCs w:val="28"/>
+        </w:rPr>
+        <w:t>Search bar Module</w:t>
+      </w:r>
+    </w:p>
+    <w:p>
+      <w:pPr>
+        <w:pStyle w:val="NoSpacing"/>
+      </w:pPr>
+      <w:r>
+        <w:t>pwede mag search kahit hindi naka login.</w:t>
+      </w:r>
+    </w:p>
+    <w:p>
+      <w:pPr>
+        <w:pStyle w:val="NoSpacing"/>
+        <w:rPr>
+          <w:b/>
+        </w:rPr>
+      </w:pPr>
+    </w:p>
+    <w:p>
+      <w:pPr>
+        <w:pStyle w:val="NoSpacing"/>
+      </w:pPr>
+      <w:r>
+        <w:t xml:space="preserve">Drop down ng specialization tapos pag nakapili ng specialization lalabas ung mga doctor na may specialization </w:t>
+      </w:r>
+      <w:r>
+        <w:t>na napili.</w:t>
+      </w:r>
+    </w:p>
+    <w:p>
+      <w:pPr>
+        <w:pStyle w:val="NoSpacing"/>
+        <w:rPr>
+          <w:b/>
+        </w:rPr>
+      </w:pPr>
+    </w:p>
+    <w:p>
+      <w:pPr>
+        <w:pStyle w:val="NoSpacing"/>
+      </w:pPr>
+      <w:r>
+        <w:t>Ito po ung mga makikita pag may na pili ng specialization</w:t>
+      </w:r>
+      <w:r>
+        <w:t>:</w:t>
+      </w:r>
+    </w:p>
+    <w:p>
+      <w:pPr>
+        <w:pStyle w:val="NoSpacing"/>
+        <w:ind w:firstLine="720"/>
+      </w:pPr>
+      <w:r>
+        <w:t>-Name</w:t>
+      </w:r>
+    </w:p>
+    <w:p>
+      <w:pPr>
+        <w:pStyle w:val="NoSpacing"/>
+        <w:ind w:firstLine="720"/>
+      </w:pPr>
+      <w:r>
+        <w:t>-Specialization</w:t>
+      </w:r>
+    </w:p>
+    <w:p>
+      <w:pPr>
+        <w:pStyle w:val="NoSpacing"/>
+        <w:ind w:firstLine="720"/>
+      </w:pPr>
+      <w:r>
+        <w:t>-Availability</w:t>
+      </w:r>
+    </w:p>
+    <w:p>
+      <w:pPr>
+        <w:pStyle w:val="NoSpacing"/>
+        <w:ind w:firstLine="720"/>
+      </w:pPr>
+    </w:p>
+    <w:p>
+      <w:pPr>
+        <w:pStyle w:val="NoSpacing"/>
+        <w:spacing w:line="480" w:lineRule="auto"/>
+        <w:rPr>
+          <w:b/>
+          <w:sz w:val="28"/>
+          <w:szCs w:val="28"/>
+        </w:rPr>
+      </w:pPr>
+      <w:r>
+        <w:rPr>
+          <w:b/>
+          <w:sz w:val="28"/>
+          <w:szCs w:val="28"/>
+        </w:rPr>
+        <w:t>Login Module</w:t>
+      </w:r>
+      <w:r>
+        <w:rPr>
+          <w:b/>
+          <w:sz w:val="28"/>
+          <w:szCs w:val="28"/>
+        </w:rPr>
+        <w:t xml:space="preserve"> (done)</w:t>
+      </w:r>
+    </w:p>
+    <w:p>
+      <w:pPr>
+        <w:pStyle w:val="NoSpacing"/>
+        <w:ind w:firstLine="720"/>
+      </w:pPr>
+      <w:r>
+        <w:t>-3 attempts after 3 attempts block user</w:t>
+      </w:r>
+      <w:r>
+        <w:t xml:space="preserve"> ( ma </w:t>
+      </w:r>
+      <w:r>
+        <w:t>uunblock</w:t>
+      </w:r>
+      <w:r>
+        <w:t xml:space="preserve"> account sa admin page)</w:t>
+      </w:r>
+    </w:p>
+    <w:p>
+      <w:pPr>
+        <w:pStyle w:val="NoSpacing"/>
+        <w:ind w:firstLine="720"/>
+      </w:pPr>
+      <w:r>
+        <w:t>-forgot password via email (link)</w:t>
+      </w:r>
+    </w:p>
+    <w:p>
+      <w:pPr>
+        <w:pStyle w:val="NoSpacing"/>
+        <w:ind w:firstLine="720"/>
+      </w:pPr>
+      <w:r>
+        <w:t>-Alphanumeric password</w:t>
+      </w:r>
+    </w:p>
+    <w:p>
+      <w:pPr>
+        <w:pStyle w:val="NoSpacing"/>
+        <w:ind w:firstLine="720"/>
+      </w:pPr>
+    </w:p>
+    <w:p>
+      <w:pPr>
+        <w:pStyle w:val="NoSpacing"/>
+        <w:ind w:firstLine="720"/>
+      </w:pPr>
+    </w:p>
+    <w:p>
+      <w:pPr>
+        <w:pStyle w:val="NoSpacing"/>
+        <w:rPr>
+          <w:b/>
+          <w:sz w:val="28"/>
+          <w:szCs w:val="28"/>
+        </w:rPr>
+      </w:pPr>
+      <w:r>
+        <w:rPr>
+          <w:b/>
+          <w:sz w:val="28"/>
+          <w:szCs w:val="28"/>
+        </w:rPr>
+        <w:t xml:space="preserve">Rating </w:t>
+      </w:r>
+      <w:r>
+        <w:rPr>
+          <w:b/>
+          <w:sz w:val="28"/>
+          <w:szCs w:val="28"/>
+        </w:rPr>
+        <w:t>(done)</w:t>
+      </w:r>
       <w:bookmarkStart w:id="0" w:name="_GoBack"/>
       <w:bookmarkEnd w:id="0"/>
-    </w:p>
-    <w:p>
-      <w:pPr>
-        <w:pStyle w:val="NoSpacing"/>
-        <w:rPr>
-          <w:b/>
-        </w:rPr>
-      </w:pPr>
-      <w:r>
-        <w:rPr>
-          <w:b/>
-        </w:rPr>
-        <w:t xml:space="preserve">Patient page </w:t>
-      </w:r>
-    </w:p>
-    <w:p>
-      <w:pPr>
-        <w:pStyle w:val="NoSpacing"/>
-      </w:pPr>
-      <w:r>
-        <w:tab/>
-        <w:t xml:space="preserve">      -can view the payment he/she made</w:t>
-      </w:r>
-    </w:p>
-    <w:p>
-      <w:pPr>
-        <w:pStyle w:val="NoSpacing"/>
-      </w:pPr>
-    </w:p>
-    <w:p>
-      <w:pPr>
-        <w:pStyle w:val="NoSpacing"/>
-        <w:rPr>
-          <w:b/>
-        </w:rPr>
-      </w:pPr>
-      <w:r>
-        <w:rPr>
-          <w:b/>
-        </w:rPr>
-        <w:t>Doctor page</w:t>
-      </w:r>
-    </w:p>
-    <w:p>
-      <w:pPr>
-        <w:pStyle w:val="NoSpacing"/>
-      </w:pPr>
-      <w:r>
-        <w:t xml:space="preserve">                    -type the amount medical procedure</w:t>
-      </w:r>
-    </w:p>
-    <w:p>
-      <w:pPr>
-        <w:pStyle w:val="NoSpacing"/>
-      </w:pPr>
-    </w:p>
-    <w:p>
-      <w:pPr>
-        <w:pStyle w:val="NoSpacing"/>
-      </w:pPr>
-    </w:p>
-    <w:p>
-      <w:pPr>
-        <w:pStyle w:val="NoSpacing"/>
-      </w:pPr>
-    </w:p>
-    <w:p>
-      <w:pPr>
-        <w:pStyle w:val="NoSpacing"/>
-      </w:pPr>
-    </w:p>
-    <w:p>
-      <w:pPr>
-        <w:pStyle w:val="NoSpacing"/>
-      </w:pPr>
-    </w:p>
-    <w:p>
-      <w:pPr>
-        <w:pStyle w:val="NoSpacing"/>
-        <w:rPr>
-          <w:sz w:val="28"/>
-          <w:szCs w:val="28"/>
-        </w:rPr>
-      </w:pPr>
-      <w:r>
-        <w:rPr>
-          <w:b/>
-          <w:sz w:val="28"/>
-          <w:szCs w:val="28"/>
-        </w:rPr>
-        <w:lastRenderedPageBreak/>
-        <w:t>Add doctor account</w:t>
-      </w:r>
-      <w:r>
-        <w:rPr>
-          <w:b/>
-          <w:sz w:val="28"/>
-          <w:szCs w:val="28"/>
-        </w:rPr>
-        <w:t xml:space="preserve"> </w:t>
-      </w:r>
-      <w:r>
-        <w:rPr>
-          <w:b/>
-          <w:sz w:val="28"/>
-          <w:szCs w:val="28"/>
-        </w:rPr>
-        <w:t>(done)</w:t>
-      </w:r>
-    </w:p>
-    <w:p>
-      <w:pPr>
-        <w:pStyle w:val="NoSpacing"/>
-      </w:pPr>
-      <w:r>
-        <w:rPr>
-          <w:b/>
-        </w:rPr>
-        <w:t>Admin Page</w:t>
-      </w:r>
-      <w:r>
-        <w:br/>
-        <w:t xml:space="preserve">                   Last Name</w:t>
-      </w:r>
-    </w:p>
-    <w:p>
-      <w:pPr>
-        <w:pStyle w:val="NoSpacing"/>
-      </w:pPr>
-      <w:r>
-        <w:t xml:space="preserve">                   First Name</w:t>
-      </w:r>
-      <w:r>
-        <w:tab/>
-      </w:r>
-    </w:p>
-    <w:p>
-      <w:pPr>
-        <w:pStyle w:val="NoSpacing"/>
-      </w:pPr>
-      <w:r>
-        <w:t xml:space="preserve">                   Middle Name</w:t>
-      </w:r>
-      <w:r>
-        <w:tab/>
-      </w:r>
-    </w:p>
-    <w:p>
-      <w:pPr>
-        <w:pStyle w:val="NoSpacing"/>
-      </w:pPr>
-      <w:r>
-        <w:t xml:space="preserve">                   Suffix Name</w:t>
-      </w:r>
-      <w:r>
-        <w:tab/>
-      </w:r>
-    </w:p>
-    <w:p>
-      <w:pPr>
-        <w:pStyle w:val="NoSpacing"/>
-      </w:pPr>
-      <w:r>
-        <w:t xml:space="preserve">                   </w:t>
-      </w:r>
-      <w:r>
-        <w:t>Gender</w:t>
-      </w:r>
-      <w:r>
-        <w:tab/>
-      </w:r>
-    </w:p>
-    <w:p>
-      <w:pPr>
-        <w:pStyle w:val="NoSpacing"/>
-      </w:pPr>
-      <w:r>
-        <w:t xml:space="preserve">                   Year of Service</w:t>
-      </w:r>
-    </w:p>
-    <w:p>
-      <w:pPr>
-        <w:pStyle w:val="NoSpacing"/>
-      </w:pPr>
-      <w:r>
-        <w:t xml:space="preserve">                   Contact Number</w:t>
-      </w:r>
-      <w:r>
-        <w:tab/>
-      </w:r>
-    </w:p>
-    <w:p>
-      <w:pPr>
-        <w:pStyle w:val="NoSpacing"/>
-      </w:pPr>
-      <w:r>
-        <w:t xml:space="preserve">                   Email</w:t>
-      </w:r>
-      <w:r>
-        <w:br/>
-        <w:t xml:space="preserve">                   Status : for example resident doctor</w:t>
-      </w:r>
-      <w:r>
-        <w:br/>
-      </w:r>
-      <w:r>
-        <w:tab/>
-        <w:t xml:space="preserve">    </w:t>
-      </w:r>
-      <w:r>
-        <w:t>Specialization (Dropdown)</w:t>
-      </w:r>
-    </w:p>
-    <w:p>
-      <w:pPr>
-        <w:pStyle w:val="NoSpacing"/>
-      </w:pPr>
-      <w:r>
-        <w:t xml:space="preserve">                  Availability</w:t>
-      </w:r>
-      <w:r>
-        <w:br/>
-        <w:t xml:space="preserve">                  Username</w:t>
-      </w:r>
-      <w:r>
-        <w:br/>
-        <w:t xml:space="preserve">                  Password</w:t>
-      </w:r>
-    </w:p>
-    <w:p>
-      <w:pPr>
-        <w:pStyle w:val="NoSpacing"/>
-      </w:pPr>
-    </w:p>
-    <w:p>
-      <w:pPr>
-        <w:pStyle w:val="NoSpacing"/>
-      </w:pPr>
-      <w:r>
-        <w:t>List of Specialization</w:t>
-      </w:r>
-      <w:r>
-        <w:t xml:space="preserve"> </w:t>
-      </w:r>
-      <w:r>
-        <w:rPr>
-          <w:b/>
-        </w:rPr>
-        <w:t>(done)</w:t>
-      </w:r>
-    </w:p>
-    <w:p>
-      <w:pPr>
-        <w:pStyle w:val="NoSpacing"/>
-      </w:pPr>
-    </w:p>
-    <w:p>
-      <w:pPr>
-        <w:pStyle w:val="NoSpacing"/>
-      </w:pPr>
-      <w:r>
-        <w:t>-adult pulmonary medicine</w:t>
-      </w:r>
-      <w:r>
-        <w:tab/>
-      </w:r>
-      <w:r>
-        <w:tab/>
-      </w:r>
-      <w:r>
-        <w:tab/>
-        <w:t>-obstetrics gynecology</w:t>
-      </w:r>
-      <w:r>
-        <w:tab/>
-      </w:r>
-      <w:r>
-        <w:tab/>
-      </w:r>
-    </w:p>
-    <w:p>
-      <w:pPr>
-        <w:pStyle w:val="NoSpacing"/>
-      </w:pPr>
-      <w:r>
-        <w:t>-allergology immunology</w:t>
-      </w:r>
-      <w:r>
-        <w:tab/>
-      </w:r>
-      <w:r>
-        <w:tab/>
-      </w:r>
-      <w:r>
-        <w:tab/>
-        <w:t>-oncology</w:t>
-      </w:r>
-      <w:r>
-        <w:tab/>
-      </w:r>
-      <w:r>
-        <w:tab/>
-      </w:r>
-      <w:r>
-        <w:tab/>
-      </w:r>
-      <w:r>
-        <w:tab/>
-      </w:r>
-    </w:p>
-    <w:p>
-      <w:pPr>
-        <w:pStyle w:val="NoSpacing"/>
-      </w:pPr>
-      <w:r>
-        <w:t>-anatomic pathology</w:t>
-      </w:r>
-      <w:r>
-        <w:tab/>
-      </w:r>
-      <w:r>
-        <w:tab/>
-      </w:r>
-      <w:r>
-        <w:tab/>
-      </w:r>
-      <w:r>
-        <w:tab/>
-        <w:t>-ophthalmology</w:t>
-      </w:r>
-      <w:r>
-        <w:tab/>
-      </w:r>
-      <w:r>
-        <w:tab/>
-      </w:r>
-      <w:r>
-        <w:tab/>
-      </w:r>
-      <w:r>
-        <w:tab/>
-      </w:r>
-    </w:p>
-    <w:p>
-      <w:pPr>
-        <w:pStyle w:val="NoSpacing"/>
-      </w:pPr>
-      <w:r>
-        <w:t>-anesthesiology</w:t>
-      </w:r>
-      <w:r>
-        <w:tab/>
-      </w:r>
-      <w:r>
-        <w:tab/>
-      </w:r>
-      <w:r>
-        <w:tab/>
-      </w:r>
-      <w:r>
-        <w:tab/>
-      </w:r>
-      <w:r>
-        <w:tab/>
-        <w:t>-organ transplant</w:t>
-      </w:r>
-      <w:r>
-        <w:tab/>
-      </w:r>
-      <w:r>
-        <w:tab/>
-      </w:r>
-      <w:r>
-        <w:tab/>
-      </w:r>
-      <w:r>
-        <w:tab/>
-      </w:r>
-      <w:r>
-        <w:tab/>
-      </w:r>
-    </w:p>
-    <w:p>
-      <w:pPr>
-        <w:pStyle w:val="NoSpacing"/>
-      </w:pPr>
-      <w:r>
-        <w:t>-cardiology</w:t>
-      </w:r>
-      <w:r>
-        <w:tab/>
-      </w:r>
-      <w:r>
-        <w:tab/>
-      </w:r>
-      <w:r>
-        <w:tab/>
-      </w:r>
-      <w:r>
-        <w:tab/>
-      </w:r>
-      <w:r>
-        <w:tab/>
-        <w:t>-orthopedic surgery</w:t>
-      </w:r>
-      <w:r>
-        <w:tab/>
-      </w:r>
-      <w:r>
-        <w:tab/>
-      </w:r>
-      <w:r>
-        <w:tab/>
-      </w:r>
-      <w:r>
-        <w:tab/>
-      </w:r>
-      <w:r>
-        <w:tab/>
-      </w:r>
-    </w:p>
-    <w:p>
-      <w:pPr>
-        <w:pStyle w:val="NoSpacing"/>
-      </w:pPr>
-      <w:r>
-        <w:t>-clinical epidemiology</w:t>
-      </w:r>
-      <w:r>
-        <w:tab/>
-      </w:r>
-      <w:r>
-        <w:tab/>
-      </w:r>
-      <w:r>
-        <w:tab/>
-      </w:r>
-      <w:r>
-        <w:tab/>
-      </w:r>
-      <w:r>
-        <w:t>-otorhinolaryngology</w:t>
-      </w:r>
-      <w:r>
-        <w:tab/>
-      </w:r>
-      <w:r>
-        <w:tab/>
-      </w:r>
-      <w:r>
-        <w:tab/>
-      </w:r>
-      <w:r>
-        <w:tab/>
-      </w:r>
-      <w:r>
-        <w:tab/>
-      </w:r>
-    </w:p>
-    <w:p>
-      <w:pPr>
-        <w:pStyle w:val="NoSpacing"/>
-      </w:pPr>
-      <w:r>
-        <w:t>-clinical nutrition</w:t>
-      </w:r>
-      <w:r>
-        <w:tab/>
-      </w:r>
-      <w:r>
-        <w:tab/>
-      </w:r>
-      <w:r>
-        <w:tab/>
-      </w:r>
-      <w:r>
-        <w:tab/>
-        <w:t>-otorhinolaryngology and head and neck surgery</w:t>
-      </w:r>
-      <w:r>
-        <w:tab/>
-      </w:r>
-    </w:p>
-    <w:p>
-      <w:pPr>
-        <w:pStyle w:val="NoSpacing"/>
-      </w:pPr>
-      <w:r>
-        <w:t>-clinical pathology</w:t>
-      </w:r>
-      <w:r>
-        <w:tab/>
-      </w:r>
-      <w:r>
-        <w:tab/>
-      </w:r>
-      <w:r>
-        <w:tab/>
-      </w:r>
-      <w:r>
-        <w:tab/>
-        <w:t>-pain management</w:t>
-      </w:r>
-      <w:r>
-        <w:tab/>
-      </w:r>
-      <w:r>
-        <w:tab/>
-      </w:r>
-      <w:r>
-        <w:tab/>
-      </w:r>
-      <w:r>
-        <w:tab/>
-      </w:r>
-      <w:r>
-        <w:tab/>
-      </w:r>
-    </w:p>
-    <w:p>
-      <w:pPr>
-        <w:pStyle w:val="NoSpacing"/>
-      </w:pPr>
-      <w:r>
-        <w:t>-clinical quality improvement</w:t>
-      </w:r>
-      <w:r>
-        <w:tab/>
-      </w:r>
-      <w:r>
-        <w:tab/>
-      </w:r>
-      <w:r>
-        <w:tab/>
-        <w:t>-paramedical</w:t>
-      </w:r>
-      <w:r>
-        <w:tab/>
-      </w:r>
-      <w:r>
-        <w:tab/>
-      </w:r>
-      <w:r>
-        <w:tab/>
-      </w:r>
-      <w:r>
-        <w:tab/>
-      </w:r>
-      <w:r>
-        <w:tab/>
-      </w:r>
-    </w:p>
-    <w:p>
-      <w:pPr>
-        <w:pStyle w:val="NoSpacing"/>
-      </w:pPr>
-      <w:r>
-        <w:t>-complementary medicine</w:t>
-      </w:r>
-      <w:r>
-        <w:tab/>
-      </w:r>
-      <w:r>
-        <w:tab/>
-      </w:r>
-      <w:r>
-        <w:tab/>
-        <w:t>-pathology</w:t>
-      </w:r>
-      <w:r>
-        <w:tab/>
-      </w:r>
-      <w:r>
-        <w:tab/>
-      </w:r>
-      <w:r>
-        <w:tab/>
-      </w:r>
-      <w:r>
-        <w:tab/>
-      </w:r>
-    </w:p>
-    <w:p>
-      <w:pPr>
-        <w:pStyle w:val="NoSpacing"/>
-      </w:pPr>
-      <w:r>
-        <w:t>-critical care</w:t>
-      </w:r>
-      <w:r>
-        <w:tab/>
-      </w:r>
-      <w:r>
-        <w:tab/>
-      </w:r>
-      <w:r>
-        <w:tab/>
-      </w:r>
-      <w:r>
-        <w:tab/>
-      </w:r>
-      <w:r>
-        <w:tab/>
-      </w:r>
-      <w:r>
-        <w:t>-pediatrics</w:t>
-      </w:r>
-      <w:r>
-        <w:tab/>
-      </w:r>
-      <w:r>
-        <w:tab/>
-      </w:r>
-      <w:r>
-        <w:tab/>
-      </w:r>
-      <w:r>
-        <w:tab/>
-      </w:r>
-      <w:r>
-        <w:tab/>
-      </w:r>
-    </w:p>
-    <w:p>
-      <w:pPr>
-        <w:pStyle w:val="NoSpacing"/>
-      </w:pPr>
-      <w:r>
-        <w:t>-dentistry &amp; oral surgery</w:t>
-      </w:r>
-      <w:r>
-        <w:tab/>
-      </w:r>
-      <w:r>
-        <w:tab/>
-      </w:r>
-      <w:r>
-        <w:tab/>
-        <w:t>-nuclear medicine</w:t>
-      </w:r>
-      <w:r>
-        <w:tab/>
-      </w:r>
-      <w:r>
-        <w:tab/>
-      </w:r>
-      <w:r>
-        <w:tab/>
-      </w:r>
-      <w:r>
-        <w:tab/>
-      </w:r>
-      <w:r>
-        <w:tab/>
-      </w:r>
-    </w:p>
-    <w:p>
-      <w:pPr>
-        <w:pStyle w:val="NoSpacing"/>
-      </w:pPr>
-      <w:r>
-        <w:t>-dermatology</w:t>
-      </w:r>
-      <w:r>
-        <w:tab/>
-      </w:r>
-      <w:r>
-        <w:tab/>
-      </w:r>
-      <w:r>
-        <w:tab/>
-      </w:r>
-      <w:r>
-        <w:tab/>
-      </w:r>
-      <w:r>
-        <w:tab/>
-      </w:r>
-      <w:r>
-        <w:t>-plastic &amp; reconstructive surgery</w:t>
-      </w:r>
-      <w:r>
-        <w:tab/>
-      </w:r>
-      <w:r>
-        <w:tab/>
-      </w:r>
-      <w:r>
-        <w:tab/>
-      </w:r>
-    </w:p>
-    <w:p>
-      <w:pPr>
-        <w:pStyle w:val="NoSpacing"/>
-      </w:pPr>
-      <w:r>
-        <w:t>-emergency medicine</w:t>
-      </w:r>
-      <w:r>
-        <w:tab/>
-      </w:r>
-      <w:r>
-        <w:tab/>
-      </w:r>
-      <w:r>
-        <w:tab/>
-      </w:r>
-      <w:r>
-        <w:tab/>
-      </w:r>
-      <w:r>
-        <w:t>-physical medicine and rehabilitation</w:t>
-      </w:r>
-    </w:p>
-    <w:p>
-      <w:pPr>
-        <w:pStyle w:val="NoSpacing"/>
-      </w:pPr>
-      <w:r>
-        <w:t>-endocrinology</w:t>
-      </w:r>
-      <w:r>
-        <w:tab/>
-      </w:r>
-      <w:r>
-        <w:tab/>
-      </w:r>
-      <w:r>
-        <w:tab/>
-      </w:r>
-      <w:r>
-        <w:tab/>
-      </w:r>
-      <w:r>
-        <w:tab/>
-      </w:r>
-      <w:r>
-        <w:t>-psychology</w:t>
-      </w:r>
-    </w:p>
-    <w:p>
-      <w:pPr>
-        <w:pStyle w:val="NoSpacing"/>
-      </w:pPr>
-      <w:r>
-        <w:t>-gastroenterology</w:t>
-      </w:r>
-      <w:r>
-        <w:tab/>
-      </w:r>
-      <w:r>
-        <w:tab/>
-      </w:r>
-      <w:r>
-        <w:tab/>
-      </w:r>
-      <w:r>
-        <w:tab/>
-      </w:r>
-      <w:r>
-        <w:t>-pulmonary medicine</w:t>
-      </w:r>
-    </w:p>
-    <w:p>
-      <w:pPr>
-        <w:pStyle w:val="NoSpacing"/>
-      </w:pPr>
-      <w:r>
-        <w:t>-geriatic medicine</w:t>
-      </w:r>
-      <w:r>
-        <w:tab/>
-      </w:r>
-      <w:r>
-        <w:tab/>
-      </w:r>
-      <w:r>
-        <w:tab/>
-      </w:r>
-      <w:r>
-        <w:tab/>
-      </w:r>
-      <w:r>
-        <w:t>-radiation oncology</w:t>
-      </w:r>
-    </w:p>
-    <w:p>
-      <w:pPr>
-        <w:pStyle w:val="NoSpacing"/>
-      </w:pPr>
-      <w:r>
-        <w:t>-hematology</w:t>
-      </w:r>
-      <w:r>
-        <w:tab/>
-      </w:r>
-      <w:r>
-        <w:tab/>
-      </w:r>
-      <w:r>
-        <w:tab/>
-      </w:r>
-      <w:r>
-        <w:tab/>
-      </w:r>
-      <w:r>
-        <w:tab/>
-      </w:r>
-      <w:r>
-        <w:t>-radiology</w:t>
-      </w:r>
-    </w:p>
-    <w:p>
-      <w:pPr>
-        <w:pStyle w:val="NoSpacing"/>
-      </w:pPr>
-      <w:r>
-        <w:t>-hyperbaric oxygen therapy</w:t>
-      </w:r>
-      <w:r>
-        <w:tab/>
-      </w:r>
-      <w:r>
-        <w:tab/>
-      </w:r>
-      <w:r>
-        <w:tab/>
-      </w:r>
-      <w:r>
-        <w:t>-rheumatology</w:t>
-      </w:r>
-    </w:p>
-    <w:p>
-      <w:pPr>
-        <w:pStyle w:val="NoSpacing"/>
-      </w:pPr>
-      <w:r>
-        <w:t>-infectious disease and tropical medicine</w:t>
-      </w:r>
-      <w:r>
-        <w:tab/>
-      </w:r>
-      <w:r>
-        <w:t>-surgery</w:t>
-      </w:r>
-    </w:p>
-    <w:p>
-      <w:pPr>
-        <w:pStyle w:val="NoSpacing"/>
-      </w:pPr>
-      <w:r>
-        <w:t>-internal medicine</w:t>
-      </w:r>
-      <w:r>
-        <w:tab/>
-      </w:r>
-      <w:r>
-        <w:tab/>
-      </w:r>
-      <w:r>
-        <w:tab/>
-      </w:r>
-      <w:r>
-        <w:tab/>
-      </w:r>
-      <w:r>
-        <w:t>-toxicology</w:t>
-      </w:r>
-    </w:p>
-    <w:p>
-      <w:pPr>
-        <w:pStyle w:val="NoSpacing"/>
-      </w:pPr>
-      <w:r>
-        <w:t>-legal medicine and jurisprudence</w:t>
-      </w:r>
-      <w:r>
-        <w:tab/>
-      </w:r>
-      <w:r>
-        <w:tab/>
-      </w:r>
-      <w:r>
-        <w:t>-urology</w:t>
-      </w:r>
-    </w:p>
-    <w:p>
-      <w:pPr>
-        <w:pStyle w:val="NoSpacing"/>
-      </w:pPr>
-      <w:r>
-        <w:t>-medical oncology</w:t>
-      </w:r>
-      <w:r>
-        <w:tab/>
-      </w:r>
-      <w:r>
-        <w:tab/>
-      </w:r>
-      <w:r>
-        <w:tab/>
-      </w:r>
-      <w:r>
-        <w:tab/>
-      </w:r>
-      <w:r>
-        <w:t>-vascular medicine</w:t>
-      </w:r>
-    </w:p>
-    <w:p>
-      <w:pPr>
-        <w:pStyle w:val="NoSpacing"/>
-      </w:pPr>
-      <w:r>
-        <w:t>-nephrology</w:t>
-      </w:r>
-      <w:r>
-        <w:tab/>
-      </w:r>
-    </w:p>
-    <w:p>
-      <w:pPr>
-        <w:pStyle w:val="NoSpacing"/>
-      </w:pPr>
-      <w:r>
-        <w:t>-neurology</w:t>
-      </w:r>
-    </w:p>
-    <w:p>
-      <w:pPr>
-        <w:pStyle w:val="NoSpacing"/>
-      </w:pPr>
-      <w:r>
-        <w:t>-neurosciences</w:t>
-      </w:r>
-      <w:r>
-        <w:tab/>
-      </w:r>
-    </w:p>
-    <w:p>
-      <w:pPr>
-        <w:pStyle w:val="NoSpacing"/>
-      </w:pPr>
-      <w:r>
-        <w:t>-neurosurgery</w:t>
-      </w:r>
-      <w:r>
-        <w:tab/>
-      </w:r>
-    </w:p>
-    <w:p>
-      <w:pPr>
-        <w:pStyle w:val="NoSpacing"/>
-      </w:pPr>
-      <w:r>
-        <w:t>-psychiatry</w:t>
-      </w:r>
-    </w:p>
-    <w:p>
-      <w:pPr>
-        <w:pStyle w:val="NoSpacing"/>
-      </w:pPr>
-      <w:r>
-        <w:rPr>
-          <w:b/>
-          <w:sz w:val="28"/>
-          <w:szCs w:val="28"/>
-        </w:rPr>
-        <w:lastRenderedPageBreak/>
-        <w:t>Statistic Module</w:t>
-      </w:r>
-      <w:r>
-        <w:rPr>
-          <w:b/>
-          <w:sz w:val="28"/>
-          <w:szCs w:val="28"/>
-        </w:rPr>
-        <w:t xml:space="preserve"> (done)</w:t>
-      </w:r>
-      <w:r>
-        <w:br/>
-      </w:r>
-      <w:r>
-        <w:rPr>
-          <w:b/>
-        </w:rPr>
-        <w:t>Admin page only</w:t>
-      </w:r>
-      <w:r>
-        <w:br/>
-        <w:t xml:space="preserve">               - Count number of appointments</w:t>
-      </w:r>
-      <w:r>
-        <w:br/>
-      </w:r>
-      <w:r>
-        <w:tab/>
-        <w:t>- Count number of cancelation</w:t>
-      </w:r>
-      <w:r>
-        <w:br/>
-      </w:r>
-      <w:r>
-        <w:tab/>
-        <w:t>- Count number of decline</w:t>
-      </w:r>
-    </w:p>
-    <w:p>
-      <w:pPr>
-        <w:pStyle w:val="NoSpacing"/>
-        <w:rPr>
-          <w:sz w:val="28"/>
-          <w:szCs w:val="28"/>
-        </w:rPr>
-      </w:pPr>
-    </w:p>
-    <w:p>
-      <w:pPr>
-        <w:pStyle w:val="NoSpacing"/>
-        <w:rPr>
-          <w:b/>
-          <w:sz w:val="28"/>
-          <w:szCs w:val="28"/>
-        </w:rPr>
-      </w:pPr>
-      <w:r>
-        <w:rPr>
-          <w:b/>
-          <w:sz w:val="28"/>
-          <w:szCs w:val="28"/>
-        </w:rPr>
-        <w:t>Search bar Module</w:t>
-      </w:r>
-    </w:p>
-    <w:p>
-      <w:pPr>
-        <w:pStyle w:val="NoSpacing"/>
-      </w:pPr>
-      <w:r>
-        <w:t>pwede mag search kahit hindi naka login.</w:t>
-      </w:r>
-    </w:p>
-    <w:p>
-      <w:pPr>
-        <w:pStyle w:val="NoSpacing"/>
-        <w:rPr>
-          <w:b/>
-        </w:rPr>
-      </w:pPr>
-    </w:p>
-    <w:p>
-      <w:pPr>
-        <w:pStyle w:val="NoSpacing"/>
-      </w:pPr>
-      <w:r>
-        <w:t xml:space="preserve">Drop down ng specialization tapos pag nakapili ng specialization lalabas ung mga doctor na may specialization </w:t>
-      </w:r>
-      <w:r>
-        <w:t>na napili.</w:t>
-      </w:r>
-    </w:p>
-    <w:p>
-      <w:pPr>
-        <w:pStyle w:val="NoSpacing"/>
-        <w:rPr>
-          <w:b/>
-        </w:rPr>
-      </w:pPr>
-    </w:p>
-    <w:p>
-      <w:pPr>
-        <w:pStyle w:val="NoSpacing"/>
-      </w:pPr>
-      <w:r>
-        <w:t>Ito po ung mga makikita pag may na pili ng specialization</w:t>
-      </w:r>
-      <w:r>
-        <w:t>:</w:t>
-      </w:r>
-    </w:p>
-    <w:p>
-      <w:pPr>
-        <w:pStyle w:val="NoSpacing"/>
-        <w:ind w:firstLine="720"/>
-      </w:pPr>
-      <w:r>
-        <w:t>-Name</w:t>
-      </w:r>
-    </w:p>
-    <w:p>
-      <w:pPr>
-        <w:pStyle w:val="NoSpacing"/>
-        <w:ind w:firstLine="720"/>
-      </w:pPr>
-      <w:r>
-        <w:t>-Specialization</w:t>
-      </w:r>
-    </w:p>
-    <w:p>
-      <w:pPr>
-        <w:pStyle w:val="NoSpacing"/>
-        <w:ind w:firstLine="720"/>
-      </w:pPr>
-      <w:r>
-        <w:t>-Availability</w:t>
-      </w:r>
-    </w:p>
-    <w:p>
-      <w:pPr>
-        <w:pStyle w:val="NoSpacing"/>
-        <w:ind w:firstLine="720"/>
-      </w:pPr>
-    </w:p>
-    <w:p>
-      <w:pPr>
-        <w:pStyle w:val="NoSpacing"/>
-        <w:spacing w:line="480" w:lineRule="auto"/>
-        <w:rPr>
-          <w:b/>
-          <w:sz w:val="28"/>
-          <w:szCs w:val="28"/>
-        </w:rPr>
-      </w:pPr>
-      <w:r>
-        <w:rPr>
-          <w:b/>
-          <w:sz w:val="28"/>
-          <w:szCs w:val="28"/>
-        </w:rPr>
-        <w:t>Login Module</w:t>
-      </w:r>
-      <w:r>
-        <w:rPr>
-          <w:b/>
-          <w:sz w:val="28"/>
-          <w:szCs w:val="28"/>
-        </w:rPr>
-        <w:t xml:space="preserve"> (done)</w:t>
-      </w:r>
-    </w:p>
-    <w:p>
-      <w:pPr>
-        <w:pStyle w:val="NoSpacing"/>
-        <w:ind w:firstLine="720"/>
-      </w:pPr>
-      <w:r>
-        <w:t>-3 attempts after 3 attempts block user</w:t>
-      </w:r>
-      <w:r>
-        <w:t xml:space="preserve"> ( ma </w:t>
-      </w:r>
-      <w:r>
-        <w:t>uunblock</w:t>
-      </w:r>
-      <w:r>
-        <w:t xml:space="preserve"> account sa admin page)</w:t>
-      </w:r>
-    </w:p>
-    <w:p>
-      <w:pPr>
-        <w:pStyle w:val="NoSpacing"/>
-        <w:ind w:firstLine="720"/>
-      </w:pPr>
-      <w:r>
-        <w:t>-forgot password via email (link)</w:t>
-      </w:r>
-    </w:p>
-    <w:p>
-      <w:pPr>
-        <w:pStyle w:val="NoSpacing"/>
-        <w:ind w:firstLine="720"/>
-      </w:pPr>
-      <w:r>
-        <w:t>-Alphanumeric password</w:t>
-      </w:r>
-    </w:p>
-    <w:p>
-      <w:pPr>
-        <w:pStyle w:val="NoSpacing"/>
-        <w:ind w:firstLine="720"/>
-      </w:pPr>
-    </w:p>
-    <w:p>
-      <w:pPr>
-        <w:pStyle w:val="NoSpacing"/>
-        <w:ind w:firstLine="720"/>
-      </w:pPr>
-    </w:p>
-    <w:p>
-      <w:pPr>
-        <w:pStyle w:val="NoSpacing"/>
-        <w:rPr>
-          <w:b/>
-          <w:sz w:val="28"/>
-          <w:szCs w:val="28"/>
-        </w:rPr>
-      </w:pPr>
-      <w:r>
-        <w:rPr>
-          <w:b/>
-          <w:sz w:val="28"/>
-          <w:szCs w:val="28"/>
-        </w:rPr>
-        <w:t xml:space="preserve">Rating </w:t>
-      </w:r>
     </w:p>
     <w:p>
       <w:pPr>

</xml_diff>